<commit_message>
Modelos corregidos,, relaciones agregadas, nuevo archivo sql, instale dotenv
</commit_message>
<xml_diff>
--- a/docs/Varios/Tareas Sprint 6 y otras.docx
+++ b/docs/Varios/Tareas Sprint 6 y otras.docx
@@ -41,15 +41,36 @@
           <w:ilvl w:val="0"/>
           <w:numId w:val="1"/>
         </w:numPr>
-      </w:pPr>
-      <w:r>
-        <w:rPr>
+        <w:rPr>
+          <w:strike/>
+        </w:rPr>
+      </w:pPr>
+      <w:r>
+        <w:rPr>
+          <w:strike/>
           <w:color w:val="FF0000"/>
         </w:rPr>
         <w:t>[critico]</w:t>
       </w:r>
       <w:r>
-        <w:t>Crear base de datos publica para poder usarlo desde cualquier lado (Andy)</w:t>
+        <w:rPr>
+          <w:strike/>
+        </w:rPr>
+        <w:t xml:space="preserve">Agregar relaciones en base de </w:t>
+      </w:r>
+      <w:proofErr w:type="gramStart"/>
+      <w:r>
+        <w:rPr>
+          <w:strike/>
+        </w:rPr>
+        <w:t>datos(</w:t>
+      </w:r>
+      <w:proofErr w:type="gramEnd"/>
+      <w:r>
+        <w:rPr>
+          <w:strike/>
+        </w:rPr>
+        <w:t>Andy)</w:t>
       </w:r>
     </w:p>
     <w:p>
@@ -59,80 +80,50 @@
           <w:ilvl w:val="0"/>
           <w:numId w:val="1"/>
         </w:numPr>
-      </w:pPr>
-      <w:r>
-        <w:rPr>
+        <w:rPr>
+          <w:strike/>
+        </w:rPr>
+      </w:pPr>
+      <w:r>
+        <w:rPr>
+          <w:strike/>
           <w:color w:val="FF0000"/>
         </w:rPr>
         <w:t>[critico]</w:t>
       </w:r>
       <w:r>
-        <w:t xml:space="preserve">Agregar relaciones en base de </w:t>
-      </w:r>
-      <w:proofErr w:type="gramStart"/>
-      <w:r>
-        <w:t>datos(</w:t>
-      </w:r>
-      <w:proofErr w:type="gramEnd"/>
-      <w:r>
-        <w:t>Andy)</w:t>
-      </w:r>
-    </w:p>
-    <w:p>
-      <w:pPr>
-        <w:pStyle w:val="Prrafodelista"/>
-        <w:numPr>
-          <w:ilvl w:val="0"/>
-          <w:numId w:val="1"/>
-        </w:numPr>
-      </w:pPr>
-      <w:r>
-        <w:rPr>
-          <w:color w:val="FF0000"/>
-        </w:rPr>
-        <w:t>[critico]</w:t>
-      </w:r>
-      <w:r>
-        <w:t xml:space="preserve">Cambiar conexión a nueva base de </w:t>
-      </w:r>
-      <w:proofErr w:type="gramStart"/>
-      <w:r>
-        <w:t>datos(</w:t>
-      </w:r>
-      <w:proofErr w:type="gramEnd"/>
-      <w:r>
-        <w:t>Facundo)</w:t>
-      </w:r>
-    </w:p>
-    <w:p>
-      <w:pPr>
-        <w:pStyle w:val="Prrafodelista"/>
-        <w:numPr>
-          <w:ilvl w:val="0"/>
-          <w:numId w:val="1"/>
-        </w:numPr>
-      </w:pPr>
-      <w:r>
-        <w:rPr>
-          <w:color w:val="FF0000"/>
-        </w:rPr>
-        <w:t>[critico]</w:t>
-      </w:r>
-      <w:r>
+        <w:rPr>
+          <w:strike/>
+        </w:rPr>
         <w:t xml:space="preserve">Agregar relaciones en </w:t>
       </w:r>
       <w:proofErr w:type="spellStart"/>
       <w:proofErr w:type="gramStart"/>
       <w:r>
+        <w:rPr>
+          <w:strike/>
+        </w:rPr>
         <w:t>Sequelize</w:t>
       </w:r>
       <w:proofErr w:type="spellEnd"/>
       <w:r>
+        <w:rPr>
+          <w:strike/>
+        </w:rPr>
         <w:t>(</w:t>
       </w:r>
       <w:proofErr w:type="gramEnd"/>
       <w:r>
-        <w:t>Facundo).</w:t>
+        <w:rPr>
+          <w:strike/>
+        </w:rPr>
+        <w:t>Andy</w:t>
+      </w:r>
+      <w:r>
+        <w:rPr>
+          <w:strike/>
+        </w:rPr>
+        <w:t>).</w:t>
       </w:r>
     </w:p>
     <w:p>
@@ -638,20 +629,11 @@
       </w:pPr>
       <w:proofErr w:type="spellStart"/>
       <w:r>
-        <w:t>F</w:t>
-      </w:r>
-      <w:r>
-        <w:t>orm</w:t>
+        <w:t>Form</w:t>
       </w:r>
       <w:proofErr w:type="spellEnd"/>
       <w:r>
-        <w:t xml:space="preserve"> de contacto</w:t>
-      </w:r>
-      <w:r>
-        <w:t xml:space="preserve"> </w:t>
-      </w:r>
-      <w:r>
-        <w:t>maqueta y estilos para que coincidan con las otras secciones. (Facundo)</w:t>
+        <w:t xml:space="preserve"> de contacto maqueta y estilos para que coincidan con las otras secciones. (Facundo)</w:t>
       </w:r>
     </w:p>
     <w:p>
@@ -668,13 +650,7 @@
       </w:r>
       <w:proofErr w:type="spellEnd"/>
       <w:r>
-        <w:t xml:space="preserve"> </w:t>
-      </w:r>
-      <w:r>
-        <w:t xml:space="preserve">contacto maqueta y estilos para que coincidan con las otras secciones. </w:t>
-      </w:r>
-      <w:r>
-        <w:t>(Andy)</w:t>
+        <w:t xml:space="preserve"> contacto maqueta y estilos para que coincidan con las otras secciones. (Andy)</w:t>
       </w:r>
     </w:p>
     <w:p>

</xml_diff>

<commit_message>
Archivo readme, Weekly y retro actualizados
</commit_message>
<xml_diff>
--- a/docs/Varios/Tareas Sprint 6 y otras.docx
+++ b/docs/Varios/Tareas Sprint 6 y otras.docx
@@ -56,21 +56,7 @@
         <w:rPr>
           <w:strike/>
         </w:rPr>
-        <w:t xml:space="preserve">Agregar relaciones en base de </w:t>
-      </w:r>
-      <w:proofErr w:type="gramStart"/>
-      <w:r>
-        <w:rPr>
-          <w:strike/>
-        </w:rPr>
-        <w:t>datos(</w:t>
-      </w:r>
-      <w:proofErr w:type="gramEnd"/>
-      <w:r>
-        <w:rPr>
-          <w:strike/>
-        </w:rPr>
-        <w:t>Andy)</w:t>
+        <w:t>Agregar relaciones en base de datos(Andy)</w:t>
       </w:r>
     </w:p>
     <w:p>
@@ -95,34 +81,18 @@
         <w:rPr>
           <w:strike/>
         </w:rPr>
-        <w:t xml:space="preserve">Agregar relaciones en </w:t>
-      </w:r>
-      <w:proofErr w:type="spellStart"/>
-      <w:proofErr w:type="gramStart"/>
+        <w:t>Agregar relaciones en Sequelize(</w:t>
+      </w:r>
       <w:r>
         <w:rPr>
           <w:strike/>
         </w:rPr>
-        <w:t>Sequelize</w:t>
-      </w:r>
-      <w:proofErr w:type="spellEnd"/>
+        <w:t>Andy</w:t>
+      </w:r>
       <w:r>
         <w:rPr>
           <w:strike/>
         </w:rPr>
-        <w:t>(</w:t>
-      </w:r>
-      <w:proofErr w:type="gramEnd"/>
-      <w:r>
-        <w:rPr>
-          <w:strike/>
-        </w:rPr>
-        <w:t>Andy</w:t>
-      </w:r>
-      <w:r>
-        <w:rPr>
-          <w:strike/>
-        </w:rPr>
         <w:t>).</w:t>
       </w:r>
     </w:p>
@@ -135,13 +105,8 @@
         </w:numPr>
       </w:pPr>
       <w:r>
-        <w:t xml:space="preserve">CRUD/ </w:t>
-      </w:r>
-      <w:proofErr w:type="spellStart"/>
-      <w:r>
-        <w:t>Sequelize</w:t>
-      </w:r>
-      <w:proofErr w:type="spellEnd"/>
+        <w:t>CRUD/ Sequelize</w:t>
+      </w:r>
     </w:p>
     <w:p>
       <w:pPr>
@@ -163,18 +128,8 @@
           <w:numId w:val="1"/>
         </w:numPr>
       </w:pPr>
-      <w:proofErr w:type="spellStart"/>
-      <w:proofErr w:type="gramStart"/>
-      <w:r>
-        <w:t>Registracion</w:t>
-      </w:r>
-      <w:proofErr w:type="spellEnd"/>
-      <w:r>
-        <w:t>(</w:t>
-      </w:r>
-      <w:proofErr w:type="gramEnd"/>
-      <w:r>
-        <w:t>Facundo)</w:t>
+      <w:r>
+        <w:t>Registracion(Facundo)</w:t>
       </w:r>
     </w:p>
     <w:p>
@@ -185,18 +140,8 @@
           <w:numId w:val="1"/>
         </w:numPr>
       </w:pPr>
-      <w:proofErr w:type="spellStart"/>
-      <w:proofErr w:type="gramStart"/>
-      <w:r>
-        <w:t>Login</w:t>
-      </w:r>
-      <w:proofErr w:type="spellEnd"/>
-      <w:r>
-        <w:t>(</w:t>
-      </w:r>
-      <w:proofErr w:type="gramEnd"/>
-      <w:r>
-        <w:t>Andy)</w:t>
+      <w:r>
+        <w:t>Login(Andy)</w:t>
       </w:r>
     </w:p>
     <w:p>
@@ -220,20 +165,7 @@
         </w:numPr>
       </w:pPr>
       <w:r>
-        <w:t xml:space="preserve">actualización </w:t>
-      </w:r>
-      <w:proofErr w:type="gramStart"/>
-      <w:r>
-        <w:t>Contraseña(</w:t>
-      </w:r>
-      <w:proofErr w:type="spellStart"/>
-      <w:proofErr w:type="gramEnd"/>
-      <w:r>
-        <w:t>Antonela</w:t>
-      </w:r>
-      <w:proofErr w:type="spellEnd"/>
-      <w:r>
-        <w:t>)</w:t>
+        <w:t>actualización Contraseña(Antonela)</w:t>
       </w:r>
     </w:p>
     <w:p>
@@ -245,15 +177,7 @@
         </w:numPr>
       </w:pPr>
       <w:r>
-        <w:t xml:space="preserve">actualización datos </w:t>
-      </w:r>
-      <w:proofErr w:type="gramStart"/>
-      <w:r>
-        <w:t>personales(</w:t>
-      </w:r>
-      <w:proofErr w:type="gramEnd"/>
-      <w:r>
-        <w:t>Andy)</w:t>
+        <w:t>actualización datos personales(Andy)</w:t>
       </w:r>
     </w:p>
     <w:p>
@@ -265,15 +189,7 @@
         </w:numPr>
       </w:pPr>
       <w:r>
-        <w:t xml:space="preserve">Historial de </w:t>
-      </w:r>
-      <w:proofErr w:type="gramStart"/>
-      <w:r>
-        <w:t>pedidos(</w:t>
-      </w:r>
-      <w:proofErr w:type="gramEnd"/>
-      <w:r>
-        <w:t>Mariano)</w:t>
+        <w:t>Historial de pedidos(Mariano)</w:t>
       </w:r>
       <w:r>
         <w:tab/>
@@ -299,13 +215,8 @@
           <w:numId w:val="1"/>
         </w:numPr>
       </w:pPr>
-      <w:proofErr w:type="gramStart"/>
-      <w:r>
-        <w:t>Creación(</w:t>
-      </w:r>
-      <w:proofErr w:type="gramEnd"/>
-      <w:r>
-        <w:t>Andy)</w:t>
+      <w:r>
+        <w:t>Creación(Andy)</w:t>
       </w:r>
     </w:p>
     <w:p>
@@ -316,13 +227,8 @@
           <w:numId w:val="1"/>
         </w:numPr>
       </w:pPr>
-      <w:proofErr w:type="gramStart"/>
-      <w:r>
-        <w:t>edición(</w:t>
-      </w:r>
-      <w:proofErr w:type="gramEnd"/>
-      <w:r>
-        <w:t>Andy)</w:t>
+      <w:r>
+        <w:t>edición(Andy)</w:t>
       </w:r>
     </w:p>
     <w:p>
@@ -333,13 +239,8 @@
           <w:numId w:val="1"/>
         </w:numPr>
       </w:pPr>
-      <w:proofErr w:type="gramStart"/>
-      <w:r>
-        <w:t>Eliminar(</w:t>
-      </w:r>
-      <w:proofErr w:type="gramEnd"/>
-      <w:r>
-        <w:t>Andy)</w:t>
+      <w:r>
+        <w:t>Eliminar(Andy)</w:t>
       </w:r>
     </w:p>
     <w:p>
@@ -362,18 +263,8 @@
           <w:numId w:val="1"/>
         </w:numPr>
       </w:pPr>
-      <w:proofErr w:type="gramStart"/>
-      <w:r>
-        <w:t>Crear(</w:t>
-      </w:r>
-      <w:proofErr w:type="spellStart"/>
-      <w:proofErr w:type="gramEnd"/>
-      <w:r>
-        <w:t>Antonela</w:t>
-      </w:r>
-      <w:proofErr w:type="spellEnd"/>
-      <w:r>
-        <w:t>)</w:t>
+      <w:r>
+        <w:t>Crear(Antonela)</w:t>
       </w:r>
     </w:p>
     <w:p>
@@ -384,18 +275,8 @@
           <w:numId w:val="1"/>
         </w:numPr>
       </w:pPr>
-      <w:proofErr w:type="gramStart"/>
-      <w:r>
-        <w:t>Editar(</w:t>
-      </w:r>
-      <w:proofErr w:type="spellStart"/>
-      <w:proofErr w:type="gramEnd"/>
-      <w:r>
-        <w:t>Antonela</w:t>
-      </w:r>
-      <w:proofErr w:type="spellEnd"/>
-      <w:r>
-        <w:t>)</w:t>
+      <w:r>
+        <w:t>Editar(Antonela)</w:t>
       </w:r>
     </w:p>
     <w:p>
@@ -406,18 +287,8 @@
           <w:numId w:val="1"/>
         </w:numPr>
       </w:pPr>
-      <w:proofErr w:type="gramStart"/>
-      <w:r>
-        <w:t>Eliminar(</w:t>
-      </w:r>
-      <w:proofErr w:type="spellStart"/>
-      <w:proofErr w:type="gramEnd"/>
-      <w:r>
-        <w:t>Antonela</w:t>
-      </w:r>
-      <w:proofErr w:type="spellEnd"/>
-      <w:r>
-        <w:t>)</w:t>
+      <w:r>
+        <w:t>Eliminar(Antonela)</w:t>
       </w:r>
     </w:p>
     <w:p>
@@ -429,20 +300,7 @@
         </w:numPr>
       </w:pPr>
       <w:r>
-        <w:t xml:space="preserve">Vincular a </w:t>
-      </w:r>
-      <w:proofErr w:type="gramStart"/>
-      <w:r>
-        <w:t>producto(</w:t>
-      </w:r>
-      <w:proofErr w:type="spellStart"/>
-      <w:proofErr w:type="gramEnd"/>
-      <w:r>
-        <w:t>Antonela</w:t>
-      </w:r>
-      <w:proofErr w:type="spellEnd"/>
-      <w:r>
-        <w:t>)</w:t>
+        <w:t>Vincular a producto(Antonela)</w:t>
       </w:r>
     </w:p>
     <w:p>
@@ -454,15 +312,7 @@
         </w:numPr>
       </w:pPr>
       <w:r>
-        <w:t xml:space="preserve">Mostrar en ficha de </w:t>
-      </w:r>
-      <w:proofErr w:type="gramStart"/>
-      <w:r>
-        <w:t>producto(</w:t>
-      </w:r>
-      <w:proofErr w:type="gramEnd"/>
-      <w:r>
-        <w:t>Andy)</w:t>
+        <w:t>Mostrar en ficha de producto(Andy)</w:t>
       </w:r>
     </w:p>
     <w:p>
@@ -536,13 +386,8 @@
           <w:numId w:val="1"/>
         </w:numPr>
       </w:pPr>
-      <w:proofErr w:type="gramStart"/>
-      <w:r>
-        <w:t>Pedidos(</w:t>
-      </w:r>
-      <w:proofErr w:type="gramEnd"/>
-      <w:r>
-        <w:t>Mariano)</w:t>
+      <w:r>
+        <w:t>Pedidos(Mariano)</w:t>
       </w:r>
     </w:p>
     <w:p>
@@ -610,13 +455,8 @@
           <w:numId w:val="1"/>
         </w:numPr>
       </w:pPr>
-      <w:proofErr w:type="spellStart"/>
-      <w:r>
-        <w:t>Index</w:t>
-      </w:r>
-      <w:proofErr w:type="spellEnd"/>
-      <w:r>
-        <w:t>/ home corregir maqueta y estilos para que coincidan con las otras secciones. (Facundo)</w:t>
+      <w:r>
+        <w:t>Index/ home corregir maqueta y estilos para que coincidan con las otras secciones. (Facundo)</w:t>
       </w:r>
     </w:p>
     <w:p>
@@ -627,13 +467,8 @@
           <w:numId w:val="1"/>
         </w:numPr>
       </w:pPr>
-      <w:proofErr w:type="spellStart"/>
-      <w:r>
-        <w:t>Form</w:t>
-      </w:r>
-      <w:proofErr w:type="spellEnd"/>
-      <w:r>
-        <w:t xml:space="preserve"> de contacto maqueta y estilos para que coincidan con las otras secciones. (Facundo)</w:t>
+      <w:r>
+        <w:t>Form de contacto maqueta y estilos para que coincidan con las otras secciones. (Facundo)</w:t>
       </w:r>
     </w:p>
     <w:p>
@@ -644,13 +479,8 @@
           <w:numId w:val="1"/>
         </w:numPr>
       </w:pPr>
-      <w:proofErr w:type="spellStart"/>
-      <w:r>
-        <w:t>Footer</w:t>
-      </w:r>
-      <w:proofErr w:type="spellEnd"/>
-      <w:r>
-        <w:t xml:space="preserve"> contacto maqueta y estilos para que coincidan con las otras secciones. (Andy)</w:t>
+      <w:r>
+        <w:t>Footer y estilos para que coincidan con las otras secciones. (Andy)</w:t>
       </w:r>
     </w:p>
     <w:p>
@@ -692,21 +522,7 @@
         <w:rPr>
           <w:highlight w:val="darkGray"/>
         </w:rPr>
-        <w:t xml:space="preserve">Modificar todas las rutas para que funcione todo con GET POST PUT Y DELETE, según </w:t>
-      </w:r>
-      <w:proofErr w:type="gramStart"/>
-      <w:r>
-        <w:rPr>
-          <w:highlight w:val="darkGray"/>
-        </w:rPr>
-        <w:t>corresponda(</w:t>
-      </w:r>
-      <w:proofErr w:type="gramEnd"/>
-      <w:r>
-        <w:rPr>
-          <w:highlight w:val="darkGray"/>
-        </w:rPr>
-        <w:t>Mariano)</w:t>
+        <w:t>Modificar todas las rutas para que funcione todo con GET POST PUT Y DELETE, según corresponda(Mariano)</w:t>
       </w:r>
     </w:p>
     <w:sectPr>

</xml_diff>